<commit_message>
Added awards and cirtifications to CV
</commit_message>
<xml_diff>
--- a/resume2.docx
+++ b/resume2.docx
@@ -4,26 +4,13 @@
   <w:body>
     <w:p>
       <w:pPr>
-        <w:pStyle w:val="Title"/>
-        <w:pBdr>
-          <w:bottom w:val="double" w:sz="2" w:space="1" w:color="009688"/>
-        </w:pBdr>
-        <w:rPr>
-          <w:b/>
-          <w:bCs/>
-        </w:rPr>
+        <w:pStyle w:val="Heading1"/>
       </w:pPr>
       <w:r>
-        <w:rPr>
-          <w:b/>
-          <w:bCs/>
-        </w:rPr>
         <w:t xml:space="preserve">Fadee </w:t>
       </w:r>
       <w:r>
         <w:rPr>
-          <w:b/>
-          <w:bCs/>
           <w:color w:val="009688"/>
         </w:rPr>
         <w:t>Kannah</w:t>
@@ -58,6 +45,7 @@
               <w:ind w:left="-1650"/>
               <w:jc w:val="center"/>
             </w:pPr>
+            <w:bookmarkStart w:id="0" w:name="_Hlk498527199"/>
             <w:r>
               <w:t>1130 Sumner Ave, Unit I, El Cajon, CA 92021</w:t>
             </w:r>
@@ -88,6 +76,7 @@
           <w:p>
             <w:pPr>
               <w:pStyle w:val="ContactInfo"/>
+              <w:spacing w:after="0"/>
               <w:ind w:left="-1650"/>
               <w:jc w:val="center"/>
             </w:pPr>
@@ -118,6 +107,7 @@
         </w:tc>
       </w:tr>
     </w:tbl>
+    <w:bookmarkEnd w:id="0" w:displacedByCustomXml="next"/>
     <w:sdt>
       <w:sdtPr>
         <w:alias w:val="Objective heading:"/>
@@ -135,10 +125,6 @@
         <w:p>
           <w:pPr>
             <w:pStyle w:val="Heading1"/>
-            <w:pBdr>
-              <w:bottom w:val="double" w:sz="2" w:space="1" w:color="009688"/>
-            </w:pBdr>
-            <w:spacing w:before="0"/>
           </w:pPr>
           <w:r>
             <w:t>Objective</w:t>
@@ -195,10 +181,6 @@
         <w:p>
           <w:pPr>
             <w:pStyle w:val="Heading1"/>
-            <w:pBdr>
-              <w:bottom w:val="double" w:sz="2" w:space="1" w:color="009688"/>
-            </w:pBdr>
-            <w:spacing w:before="0"/>
           </w:pPr>
           <w:r>
             <w:t>Experience</w:t>
@@ -228,6 +210,8 @@
             <w:pPr>
               <w:ind w:right="0"/>
             </w:pPr>
+            <w:bookmarkStart w:id="1" w:name="_GoBack"/>
+            <w:bookmarkEnd w:id="1"/>
             <w:r>
               <w:rPr>
                 <w:b/>
@@ -586,8 +570,6 @@
                 <w:bCs/>
               </w:rPr>
             </w:pPr>
-            <w:bookmarkStart w:id="0" w:name="_GoBack"/>
-            <w:bookmarkEnd w:id="0"/>
           </w:p>
         </w:tc>
       </w:tr>
@@ -692,14 +674,7 @@
                 <w:b/>
                 <w:bCs/>
               </w:rPr>
-              <w:t xml:space="preserve">Database Architecture </w:t>
-            </w:r>
-            <w:r>
-              <w:rPr>
-                <w:b/>
-                <w:bCs/>
-              </w:rPr>
-              <w:t>Consultant</w:t>
+              <w:t>Database Architecture Consultant</w:t>
             </w:r>
             <w:r>
               <w:t xml:space="preserve">, </w:t>
@@ -786,13 +761,7 @@
               </w:rPr>
             </w:pPr>
             <w:r>
-              <w:t>Structured the business’s database for maximum efficiency and performance</w:t>
-            </w:r>
-            <w:r>
-              <w:t>.</w:t>
-            </w:r>
-            <w:r>
-              <w:t xml:space="preserve"> Also assisted in debugging and implementing solutions for existing software issues.</w:t>
+              <w:t>Structured the business’s database for maximum efficiency and performance. Also assisted in debugging and implementing solutions for existing software issues.</w:t>
             </w:r>
           </w:p>
         </w:tc>
@@ -814,14 +783,7 @@
                 <w:b/>
                 <w:bCs/>
               </w:rPr>
-              <w:t>Web Development C</w:t>
-            </w:r>
-            <w:r>
-              <w:rPr>
-                <w:b/>
-                <w:bCs/>
-              </w:rPr>
-              <w:t>onsultant</w:t>
+              <w:t>Web Development Consultant</w:t>
             </w:r>
             <w:r>
               <w:t xml:space="preserve">, </w:t>
@@ -942,15 +904,7 @@
                 <w:i w:val="0"/>
                 <w:iCs w:val="0"/>
               </w:rPr>
-              <w:t>June</w:t>
-            </w:r>
-            <w:r>
-              <w:rPr>
-                <w:rStyle w:val="Emphasis"/>
-                <w:i w:val="0"/>
-                <w:iCs w:val="0"/>
-              </w:rPr>
-              <w:t xml:space="preserve"> 2012 </w:t>
+              <w:t xml:space="preserve">June 2012 </w:t>
             </w:r>
             <w:r>
               <w:rPr>
@@ -966,15 +920,7 @@
                 <w:i w:val="0"/>
                 <w:iCs w:val="0"/>
               </w:rPr>
-              <w:t>March</w:t>
-            </w:r>
-            <w:r>
-              <w:rPr>
-                <w:rStyle w:val="Emphasis"/>
-                <w:i w:val="0"/>
-                <w:iCs w:val="0"/>
-              </w:rPr>
-              <w:t xml:space="preserve"> 2014</w:t>
+              <w:t>March 2014</w:t>
             </w:r>
           </w:p>
           <w:p>
@@ -1023,14 +969,11 @@
         <w:showingPlcHdr/>
         <w15:appearance w15:val="hidden"/>
       </w:sdtPr>
+      <w:sdtEndPr/>
       <w:sdtContent>
         <w:p>
           <w:pPr>
             <w:pStyle w:val="Heading1"/>
-            <w:pBdr>
-              <w:bottom w:val="double" w:sz="2" w:space="1" w:color="009688"/>
-            </w:pBdr>
-            <w:spacing w:before="0"/>
           </w:pPr>
           <w:r>
             <w:t>Skills &amp; Abilities</w:t>
@@ -1084,6 +1027,7 @@
                 <w:showingPlcHdr/>
                 <w15:appearance w15:val="hidden"/>
               </w:sdtPr>
+              <w:sdtEndPr/>
               <w:sdtContent>
                 <w:r>
                   <w:t>On the Design tab of the ribbon, check out the Themes, Colors, and Fonts galleries to get a custom look with just a click.</w:t>
@@ -1111,10 +1055,6 @@
         <w:p>
           <w:pPr>
             <w:pStyle w:val="Heading1"/>
-            <w:pBdr>
-              <w:bottom w:val="double" w:sz="2" w:space="1" w:color="009688"/>
-            </w:pBdr>
-            <w:spacing w:before="0"/>
           </w:pPr>
           <w:r>
             <w:t>Education</w:t>
@@ -1291,10 +1231,6 @@
         <w:p>
           <w:pPr>
             <w:pStyle w:val="Heading1"/>
-            <w:pBdr>
-              <w:bottom w:val="double" w:sz="2" w:space="1" w:color="009688"/>
-            </w:pBdr>
-            <w:spacing w:before="0"/>
           </w:pPr>
           <w:r>
             <w:t>Communication</w:t>
@@ -1347,6 +1283,7 @@
         </w:tc>
       </w:tr>
     </w:tbl>
+    <w:bookmarkStart w:id="2" w:name="_Hlk498526999" w:displacedByCustomXml="next"/>
     <w:sdt>
       <w:sdtPr>
         <w:alias w:val="Leadership heading:"/>
@@ -1364,10 +1301,6 @@
         <w:p>
           <w:pPr>
             <w:pStyle w:val="Heading1"/>
-            <w:pBdr>
-              <w:bottom w:val="double" w:sz="2" w:space="1" w:color="009688"/>
-            </w:pBdr>
-            <w:spacing w:before="0"/>
           </w:pPr>
           <w:r>
             <w:t>Leadership</w:t>
@@ -1396,6 +1329,7 @@
           <w:tcPr>
             <w:tcW w:w="5000" w:type="pct"/>
           </w:tcPr>
+          <w:bookmarkEnd w:id="2"/>
           <w:p>
             <w:sdt>
               <w:sdtPr>
@@ -1422,7 +1356,7 @@
     </w:tbl>
     <w:p/>
     <w:sectPr>
-      <w:footerReference w:type="default" r:id="rId10"/>
+      <w:footerReference w:type="default" r:id="rId11"/>
       <w:pgSz w:w="12240" w:h="15840"/>
       <w:pgMar w:top="1080" w:right="1584" w:bottom="1080" w:left="1584" w:header="720" w:footer="720" w:gutter="0"/>
       <w:cols w:space="720"/>
@@ -1700,10 +1634,11 @@
   <w:abstractNum w:abstractNumId="9" w15:restartNumberingAfterBreak="0">
     <w:nsid w:val="FFFFFF89"/>
     <w:multiLevelType w:val="singleLevel"/>
-    <w:tmpl w:val="8506A0AC"/>
+    <w:tmpl w:val="2B129F34"/>
     <w:lvl w:ilvl="0">
       <w:start w:val="1"/>
       <w:numFmt w:val="bullet"/>
+      <w:pStyle w:val="ListBullet"/>
       <w:lvlText w:val="·"/>
       <w:lvlJc w:val="left"/>
       <w:pPr>
@@ -2245,6 +2180,7 @@
     <w:lsdException w:name="HTML Sample" w:semiHidden="1" w:unhideWhenUsed="1"/>
     <w:lsdException w:name="HTML Typewriter" w:semiHidden="1" w:unhideWhenUsed="1"/>
     <w:lsdException w:name="HTML Variable" w:semiHidden="1" w:unhideWhenUsed="1"/>
+    <w:lsdException w:name="Normal Table" w:semiHidden="1" w:unhideWhenUsed="1"/>
     <w:lsdException w:name="annotation subject" w:semiHidden="1" w:unhideWhenUsed="1"/>
     <w:lsdException w:name="No List" w:semiHidden="1" w:unhideWhenUsed="1"/>
     <w:lsdException w:name="Outline List 1" w:semiHidden="1" w:unhideWhenUsed="1"/>
@@ -2288,8 +2224,10 @@
     <w:lsdException w:name="Table Elegant" w:semiHidden="1" w:unhideWhenUsed="1"/>
     <w:lsdException w:name="Table Professional" w:semiHidden="1" w:unhideWhenUsed="1"/>
     <w:lsdException w:name="Table Subtle 1" w:semiHidden="1" w:unhideWhenUsed="1"/>
+    <w:lsdException w:name="Table Subtle 2" w:semiHidden="1" w:unhideWhenUsed="1"/>
     <w:lsdException w:name="Table Web 1" w:semiHidden="1" w:unhideWhenUsed="1"/>
     <w:lsdException w:name="Table Web 2" w:semiHidden="1" w:unhideWhenUsed="1"/>
+    <w:lsdException w:name="Table Web 3" w:semiHidden="1" w:unhideWhenUsed="1"/>
     <w:lsdException w:name="Balloon Text" w:semiHidden="1" w:unhideWhenUsed="1"/>
     <w:lsdException w:name="Table Grid" w:uiPriority="39"/>
     <w:lsdException w:name="Table Theme" w:semiHidden="1" w:unhideWhenUsed="1"/>
@@ -2525,21 +2463,21 @@
     <w:autoRedefine/>
     <w:uiPriority w:val="3"/>
     <w:qFormat/>
-    <w:rsid w:val="00D8101B"/>
+    <w:rsid w:val="004438EB"/>
     <w:pPr>
       <w:keepNext/>
       <w:keepLines/>
       <w:pBdr>
-        <w:bottom w:val="double" w:sz="2" w:space="1" w:color="595959" w:themeColor="text1" w:themeTint="A6"/>
+        <w:bottom w:val="double" w:sz="2" w:space="1" w:color="009688"/>
       </w:pBdr>
-      <w:spacing w:before="640" w:after="0" w:line="216" w:lineRule="auto"/>
+      <w:spacing w:after="0" w:line="216" w:lineRule="auto"/>
       <w:ind w:right="0"/>
       <w:outlineLvl w:val="0"/>
     </w:pPr>
     <w:rPr>
       <w:rFonts w:asciiTheme="majorHAnsi" w:eastAsiaTheme="majorEastAsia" w:hAnsiTheme="majorHAnsi" w:cstheme="majorBidi"/>
-      <w:sz w:val="26"/>
-      <w:szCs w:val="34"/>
+      <w:sz w:val="32"/>
+      <w:szCs w:val="40"/>
     </w:rPr>
   </w:style>
   <w:style w:type="paragraph" w:styleId="Heading2">
@@ -2723,6 +2661,7 @@
   <w:style w:type="character" w:default="1" w:styleId="DefaultParagraphFont">
     <w:name w:val="Default Paragraph Font"/>
     <w:uiPriority w:val="1"/>
+    <w:semiHidden/>
     <w:unhideWhenUsed/>
   </w:style>
   <w:style w:type="table" w:default="1" w:styleId="TableNormal">
@@ -2964,11 +2903,11 @@
     <w:basedOn w:val="DefaultParagraphFont"/>
     <w:link w:val="Heading1"/>
     <w:uiPriority w:val="3"/>
-    <w:rsid w:val="00D8101B"/>
+    <w:rsid w:val="004438EB"/>
     <w:rPr>
       <w:rFonts w:asciiTheme="majorHAnsi" w:eastAsiaTheme="majorEastAsia" w:hAnsiTheme="majorHAnsi" w:cstheme="majorBidi"/>
-      <w:sz w:val="26"/>
-      <w:szCs w:val="34"/>
+      <w:sz w:val="32"/>
+      <w:szCs w:val="40"/>
     </w:rPr>
   </w:style>
   <w:style w:type="paragraph" w:styleId="BalloonText">
@@ -27518,7 +27457,6 @@
     <w:rPr>
       <w:caps/>
       <w:color w:val="6E6E6E" w:themeColor="accent1" w:themeShade="80"/>
-      <w:sz w:val="32"/>
       <w:szCs w:val="32"/>
     </w:rPr>
   </w:style>
@@ -27853,10 +27791,7 @@
             <w:pStyle w:val="54DFAE6C48DA4BC38D72B52E97C6E136"/>
           </w:pPr>
           <w:r>
-            <w:t>Are y</w:t>
-          </w:r>
-          <w:r>
-            <w:t>ou president of your fraternity, head of the condo board, or a team lead for your favorite charity? You’re a natural leader—tell it like it is!</w:t>
+            <w:t>Are you president of your fraternity, head of the condo board, or a team lead for your favorite charity? You’re a natural leader—tell it like it is!</w:t>
           </w:r>
         </w:p>
       </w:docPartBody>
@@ -27994,7 +27929,7 @@
     <w:charset w:val="00"/>
     <w:family w:val="swiss"/>
     <w:pitch w:val="variable"/>
-    <w:sig w:usb0="A00002EF" w:usb1="4000207B" w:usb2="00000000" w:usb3="00000000" w:csb0="0000009F" w:csb1="00000000"/>
+    <w:sig w:usb0="A0002AEF" w:usb1="4000207B" w:usb2="00000000" w:usb3="00000000" w:csb0="000001FF" w:csb1="00000000"/>
   </w:font>
 </w:fonts>
 </file>
@@ -28016,7 +27951,9 @@
   <w:rsids>
     <w:rsidRoot w:val="00025CA2"/>
     <w:rsid w:val="00025CA2"/>
+    <w:rsid w:val="000C14CD"/>
     <w:rsid w:val="0044681C"/>
+    <w:rsid w:val="00590521"/>
   </w:rsids>
   <m:mathPr>
     <m:mathFont m:val="Cambria Math"/>
@@ -28592,6 +28529,18 @@
     <w:name w:val="CFE3FC9DB97545F39985250CC0611FBA"/>
     <w:rsid w:val="00025CA2"/>
   </w:style>
+  <w:style w:type="paragraph" w:customStyle="1" w:styleId="8F9FBC67932A402994456F4B0FB51882">
+    <w:name w:val="8F9FBC67932A402994456F4B0FB51882"/>
+    <w:rsid w:val="000C14CD"/>
+  </w:style>
+  <w:style w:type="paragraph" w:customStyle="1" w:styleId="A99493E69CC04E4392804F903167DBE4">
+    <w:name w:val="A99493E69CC04E4392804F903167DBE4"/>
+    <w:rsid w:val="000C14CD"/>
+  </w:style>
+  <w:style w:type="paragraph" w:customStyle="1" w:styleId="049358A22C5D4E0CA167EEC820880395">
+    <w:name w:val="049358A22C5D4E0CA167EEC820880395"/>
+    <w:rsid w:val="000C14CD"/>
+  </w:style>
 </w:styles>
 </file>
 
@@ -28864,6 +28813,26 @@
 </file>
 
 <file path=customXml/item1.xml><?xml version="1.0" encoding="utf-8"?>
+<?mso-contentType ?>
+<FormTemplates xmlns="http://schemas.microsoft.com/sharepoint/v3/contenttype/forms">
+  <Display>DocumentLibraryForm</Display>
+  <Edit>DocumentLibraryForm</Edit>
+  <New>DocumentLibraryForm</New>
+</FormTemplates>
+</file>
+
+<file path=customXml/item2.xml><?xml version="1.0" encoding="utf-8"?>
+<p:properties xmlns:p="http://schemas.microsoft.com/office/2006/metadata/properties" xmlns:xsi="http://www.w3.org/2001/XMLSchema-instance" xmlns:pc="http://schemas.microsoft.com/office/infopath/2007/PartnerControls">
+  <documentManagement>
+    <VSO_x0020_item_x0020_id xmlns="40262f94-9f35-4ac3-9a90-690165a166b7" xsi:nil="true"/>
+    <Assetid_x0020_ xmlns="40262f94-9f35-4ac3-9a90-690165a166b7" xsi:nil="true"/>
+    <Item_x0020_Details xmlns="40262f94-9f35-4ac3-9a90-690165a166b7" xsi:nil="true"/>
+    <Template_x0020_details xmlns="40262f94-9f35-4ac3-9a90-690165a166b7" xsi:nil="true"/>
+  </documentManagement>
+</p:properties>
+</file>
+
+<file path=customXml/item3.xml><?xml version="1.0" encoding="utf-8"?>
 <ct:contentTypeSchema xmlns:ct="http://schemas.microsoft.com/office/2006/metadata/contentType" xmlns:ma="http://schemas.microsoft.com/office/2006/metadata/properties/metaAttributes" ct:_="" ma:_="" ma:contentTypeName="Document" ma:contentTypeID="0x010100AA3F7D94069FF64A86F7DFF56D60E3BE" ma:contentTypeVersion="6" ma:contentTypeDescription="Create a new document." ma:contentTypeScope="" ma:versionID="c32302c77d4085ecf495bdddb7f5e889">
   <xsd:schema xmlns:xsd="http://www.w3.org/2001/XMLSchema" xmlns:xs="http://www.w3.org/2001/XMLSchema" xmlns:p="http://schemas.microsoft.com/office/2006/metadata/properties" xmlns:ns2="a4f35948-e619-41b3-aa29-22878b09cfd2" xmlns:ns3="40262f94-9f35-4ac3-9a90-690165a166b7" targetNamespace="http://schemas.microsoft.com/office/2006/metadata/properties" ma:root="true" ma:fieldsID="4ab5ae46be95f9d0be6107e8200be7a2" ns2:_="" ns3:_="">
     <xsd:import namespace="a4f35948-e619-41b3-aa29-22878b09cfd2"/>
@@ -29044,27 +29013,29 @@
 </ct:contentTypeSchema>
 </file>
 
-<file path=customXml/item2.xml><?xml version="1.0" encoding="utf-8"?>
-<p:properties xmlns:p="http://schemas.microsoft.com/office/2006/metadata/properties" xmlns:xsi="http://www.w3.org/2001/XMLSchema-instance" xmlns:pc="http://schemas.microsoft.com/office/infopath/2007/PartnerControls">
-  <documentManagement>
-    <VSO_x0020_item_x0020_id xmlns="40262f94-9f35-4ac3-9a90-690165a166b7" xsi:nil="true"/>
-    <Assetid_x0020_ xmlns="40262f94-9f35-4ac3-9a90-690165a166b7" xsi:nil="true"/>
-    <Item_x0020_Details xmlns="40262f94-9f35-4ac3-9a90-690165a166b7" xsi:nil="true"/>
-    <Template_x0020_details xmlns="40262f94-9f35-4ac3-9a90-690165a166b7" xsi:nil="true"/>
-  </documentManagement>
-</p:properties>
-</file>
-
-<file path=customXml/item3.xml><?xml version="1.0" encoding="utf-8"?>
-<?mso-contentType ?>
-<FormTemplates xmlns="http://schemas.microsoft.com/sharepoint/v3/contenttype/forms">
-  <Display>DocumentLibraryForm</Display>
-  <Edit>DocumentLibraryForm</Edit>
-  <New>DocumentLibraryForm</New>
-</FormTemplates>
+<file path=customXml/item4.xml><?xml version="1.0" encoding="utf-8"?>
+<b:Sources xmlns:b="http://schemas.openxmlformats.org/officeDocument/2006/bibliography" xmlns="http://schemas.openxmlformats.org/officeDocument/2006/bibliography" SelectedStyle="\APASixthEditionOfficeOnline.xsl" StyleName="APA" Version="6"/>
 </file>
 
 <file path=customXml/itemProps1.xml><?xml version="1.0" encoding="utf-8"?>
+<ds:datastoreItem xmlns:ds="http://schemas.openxmlformats.org/officeDocument/2006/customXml" ds:itemID="{9C73A5C2-F7B1-4844-B3EF-33B7D0853518}">
+  <ds:schemaRefs>
+    <ds:schemaRef ds:uri="http://schemas.microsoft.com/sharepoint/v3/contenttype/forms"/>
+  </ds:schemaRefs>
+</ds:datastoreItem>
+</file>
+
+<file path=customXml/itemProps2.xml><?xml version="1.0" encoding="utf-8"?>
+<ds:datastoreItem xmlns:ds="http://schemas.openxmlformats.org/officeDocument/2006/customXml" ds:itemID="{B10A99BC-CF1C-4A2A-90F1-837BE596B6DA}">
+  <ds:schemaRefs>
+    <ds:schemaRef ds:uri="http://schemas.microsoft.com/office/2006/metadata/properties"/>
+    <ds:schemaRef ds:uri="http://schemas.microsoft.com/office/infopath/2007/PartnerControls"/>
+    <ds:schemaRef ds:uri="40262f94-9f35-4ac3-9a90-690165a166b7"/>
+  </ds:schemaRefs>
+</ds:datastoreItem>
+</file>
+
+<file path=customXml/itemProps3.xml><?xml version="1.0" encoding="utf-8"?>
 <ds:datastoreItem xmlns:ds="http://schemas.openxmlformats.org/officeDocument/2006/customXml" ds:itemID="{49AB8320-892F-4E54-AE4B-E22BD0EB0775}">
   <ds:schemaRefs>
     <ds:schemaRef ds:uri="http://schemas.microsoft.com/office/2006/metadata/contentType"/>
@@ -29083,20 +29054,10 @@
 </ds:datastoreItem>
 </file>
 
-<file path=customXml/itemProps2.xml><?xml version="1.0" encoding="utf-8"?>
-<ds:datastoreItem xmlns:ds="http://schemas.openxmlformats.org/officeDocument/2006/customXml" ds:itemID="{B10A99BC-CF1C-4A2A-90F1-837BE596B6DA}">
+<file path=customXml/itemProps4.xml><?xml version="1.0" encoding="utf-8"?>
+<ds:datastoreItem xmlns:ds="http://schemas.openxmlformats.org/officeDocument/2006/customXml" ds:itemID="{1122B751-08B8-4C01-A427-4EE92367A289}">
   <ds:schemaRefs>
-    <ds:schemaRef ds:uri="http://schemas.microsoft.com/office/2006/metadata/properties"/>
-    <ds:schemaRef ds:uri="http://schemas.microsoft.com/office/infopath/2007/PartnerControls"/>
-    <ds:schemaRef ds:uri="40262f94-9f35-4ac3-9a90-690165a166b7"/>
-  </ds:schemaRefs>
-</ds:datastoreItem>
-</file>
-
-<file path=customXml/itemProps3.xml><?xml version="1.0" encoding="utf-8"?>
-<ds:datastoreItem xmlns:ds="http://schemas.openxmlformats.org/officeDocument/2006/customXml" ds:itemID="{9C73A5C2-F7B1-4844-B3EF-33B7D0853518}">
-  <ds:schemaRefs>
-    <ds:schemaRef ds:uri="http://schemas.microsoft.com/sharepoint/v3/contenttype/forms"/>
+    <ds:schemaRef ds:uri="http://schemas.openxmlformats.org/officeDocument/2006/bibliography"/>
   </ds:schemaRefs>
 </ds:datastoreItem>
 </file>
</xml_diff>